<commit_message>
Fix 2.1 and 2.2
</commit_message>
<xml_diff>
--- a/Task2.1/2.1.docx
+++ b/Task2.1/2.1.docx
@@ -129,7 +129,19 @@
         <w:rPr>
           <w:lang w:val="en-US"/>
         </w:rPr>
-        <w:t>Best case: 1(initialize) +1(</w:t>
+        <w:t>Best case: 1(initialize) +</w:t>
+      </w:r>
+      <w:r>
+        <w:rPr>
+          <w:lang w:val="en-US"/>
+        </w:rPr>
+        <w:t>6(checks) +</w:t>
+      </w:r>
+      <w:r>
+        <w:rPr>
+          <w:lang w:val="en-US"/>
+        </w:rPr>
+        <w:t>1(</w:t>
       </w:r>
       <w:r>
         <w:rPr>
@@ -153,7 +165,19 @@
         <w:rPr>
           <w:lang w:val="en-US"/>
         </w:rPr>
-        <w:t>) = 4 operations</w:t>
+        <w:t xml:space="preserve">) = </w:t>
+      </w:r>
+      <w:r>
+        <w:rPr>
+          <w:lang w:val="en-US"/>
+        </w:rPr>
+        <w:t>10</w:t>
+      </w:r>
+      <w:r>
+        <w:rPr>
+          <w:lang w:val="en-US"/>
+        </w:rPr>
+        <w:t xml:space="preserve"> operations</w:t>
       </w:r>
     </w:p>
     <w:p>
@@ -167,7 +191,19 @@
         <w:rPr>
           <w:lang w:val="en-US"/>
         </w:rPr>
-        <w:t>Worst case: 1(initialize) +1(</w:t>
+        <w:t>Worst case: 1(initialize) +</w:t>
+      </w:r>
+      <w:r>
+        <w:rPr>
+          <w:lang w:val="en-US"/>
+        </w:rPr>
+        <w:t xml:space="preserve">6(checks)+ </w:t>
+      </w:r>
+      <w:r>
+        <w:rPr>
+          <w:lang w:val="en-US"/>
+        </w:rPr>
+        <w:t>1(</w:t>
       </w:r>
       <w:r>
         <w:rPr>
@@ -191,7 +227,19 @@
         <w:rPr>
           <w:lang w:val="en-US"/>
         </w:rPr>
-        <w:t>) = 8 operations</w:t>
+        <w:t xml:space="preserve">) = </w:t>
+      </w:r>
+      <w:r>
+        <w:rPr>
+          <w:lang w:val="en-US"/>
+        </w:rPr>
+        <w:t>14</w:t>
+      </w:r>
+      <w:r>
+        <w:rPr>
+          <w:lang w:val="en-US"/>
+        </w:rPr>
+        <w:t xml:space="preserve"> operations</w:t>
       </w:r>
     </w:p>
     <w:p>
@@ -235,7 +283,19 @@
         <w:rPr>
           <w:lang w:val="en-US"/>
         </w:rPr>
-        <w:t>) = 6 operations</w:t>
+        <w:t xml:space="preserve">) = </w:t>
+      </w:r>
+      <w:r>
+        <w:rPr>
+          <w:lang w:val="en-US"/>
+        </w:rPr>
+        <w:t>12</w:t>
+      </w:r>
+      <w:r>
+        <w:rPr>
+          <w:lang w:val="en-US"/>
+        </w:rPr>
+        <w:t xml:space="preserve"> operations</w:t>
       </w:r>
     </w:p>
     <w:p>
@@ -449,7 +509,7 @@
         <w:rPr>
           <w:lang w:val="en-US"/>
         </w:rPr>
-        <w:t xml:space="preserve">Best case would be N &lt;= 0, so the loop doesn’t run, worst and average case would be N&gt;0 with </w:t>
+        <w:t xml:space="preserve">Best case would be </w:t>
       </w:r>
       <w:proofErr w:type="gramStart"/>
       <w:r>
@@ -463,7 +523,13 @@
         <w:rPr>
           <w:lang w:val="en-US"/>
         </w:rPr>
-        <w:t>) &lt; 0.5</w:t>
+        <w:t>) is &gt;=0.5</w:t>
+      </w:r>
+      <w:r>
+        <w:rPr>
+          <w:lang w:val="en-US"/>
+        </w:rPr>
+        <w:t>, worst and average case would be N&gt;0 with rand() &lt; 0.5</w:t>
       </w:r>
     </w:p>
     <w:p>
@@ -493,7 +559,19 @@
         <w:rPr>
           <w:lang w:val="en-US"/>
         </w:rPr>
-        <w:t>1 = 3</w:t>
+        <w:t>n</w:t>
+      </w:r>
+      <w:r>
+        <w:rPr>
+          <w:lang w:val="en-US"/>
+        </w:rPr>
+        <w:t xml:space="preserve"> +1</w:t>
+      </w:r>
+      <w:r>
+        <w:rPr>
+          <w:lang w:val="en-US"/>
+        </w:rPr>
+        <w:t xml:space="preserve"> +</w:t>
       </w:r>
       <w:r>
         <w:rPr>
@@ -505,6 +583,36 @@
         <w:rPr>
           <w:lang w:val="en-US"/>
         </w:rPr>
+        <w:t xml:space="preserve">n + n + n </w:t>
+      </w:r>
+      <w:r>
+        <w:rPr>
+          <w:lang w:val="en-US"/>
+        </w:rPr>
+        <w:t xml:space="preserve">= </w:t>
+      </w:r>
+      <w:r>
+        <w:rPr>
+          <w:lang w:val="en-US"/>
+        </w:rPr>
+        <w:t>4n+</w:t>
+      </w:r>
+      <w:r>
+        <w:rPr>
+          <w:lang w:val="en-US"/>
+        </w:rPr>
+        <w:t>3</w:t>
+      </w:r>
+      <w:r>
+        <w:rPr>
+          <w:lang w:val="en-US"/>
+        </w:rPr>
+        <w:t xml:space="preserve"> </w:t>
+      </w:r>
+      <w:r>
+        <w:rPr>
+          <w:lang w:val="en-US"/>
+        </w:rPr>
         <w:t>operations</w:t>
       </w:r>
     </w:p>
@@ -587,7 +695,25 @@
         <w:rPr>
           <w:lang w:val="en-US"/>
         </w:rPr>
-        <w:t>(5n)/2 + 3</w:t>
+        <w:t>(</w:t>
+      </w:r>
+      <w:r>
+        <w:rPr>
+          <w:lang w:val="en-US"/>
+        </w:rPr>
+        <w:t>9</w:t>
+      </w:r>
+      <w:r>
+        <w:rPr>
+          <w:lang w:val="en-US"/>
+        </w:rPr>
+        <w:t>n)/2</w:t>
+      </w:r>
+      <w:r>
+        <w:rPr>
+          <w:lang w:val="en-US"/>
+        </w:rPr>
+        <w:t xml:space="preserve"> +3</w:t>
       </w:r>
     </w:p>
     <w:p>
@@ -607,7 +733,6 @@
         </w:rPr>
         <w:t xml:space="preserve">Best case: </w:t>
       </w:r>
-      <w:proofErr w:type="gramStart"/>
       <w:r>
         <w:rPr>
           <w:lang w:val="en-US"/>
@@ -620,12 +745,17 @@
         </w:rPr>
         <w:t>(</w:t>
       </w:r>
-      <w:proofErr w:type="gramEnd"/>
-      <w:r>
-        <w:rPr>
-          <w:lang w:val="en-US"/>
-        </w:rPr>
-        <w:t>1)</w:t>
+      <w:r>
+        <w:rPr>
+          <w:lang w:val="en-US"/>
+        </w:rPr>
+        <w:t>n</w:t>
+      </w:r>
+      <w:r>
+        <w:rPr>
+          <w:lang w:val="en-US"/>
+        </w:rPr>
+        <w:t>)</w:t>
       </w:r>
     </w:p>
     <w:p>
@@ -709,7 +839,6 @@
         </w:rPr>
         <w:t xml:space="preserve">f = </w:t>
       </w:r>
-      <w:proofErr w:type="gramStart"/>
       <w:r>
         <w:rPr>
           <w:lang w:val="en-US"/>
@@ -722,12 +851,11 @@
         </w:rPr>
         <w:t>(</w:t>
       </w:r>
-      <w:proofErr w:type="gramEnd"/>
-      <w:r>
-        <w:rPr>
-          <w:lang w:val="en-US"/>
-        </w:rPr>
-        <w:t>1</w:t>
+      <w:r>
+        <w:rPr>
+          <w:lang w:val="en-US"/>
+        </w:rPr>
+        <w:t>n</w:t>
       </w:r>
       <w:r>
         <w:rPr>
@@ -738,6 +866,42 @@
     </w:p>
     <w:p>
       <w:pPr>
+        <w:pStyle w:val="ListParagraph"/>
+        <w:numPr>
+          <w:ilvl w:val="0"/>
+          <w:numId w:val="2"/>
+        </w:numPr>
+        <w:rPr>
+          <w:lang w:val="en-US"/>
+        </w:rPr>
+      </w:pPr>
+      <w:r>
+        <w:rPr>
+          <w:lang w:val="en-US"/>
+        </w:rPr>
+        <w:t xml:space="preserve">f = </w:t>
+      </w:r>
+      <w:r>
+        <w:rPr>
+          <w:lang w:val="en-US"/>
+        </w:rPr>
+        <w:t>Θ</w:t>
+      </w:r>
+      <w:r>
+        <w:rPr>
+          <w:lang w:val="en-US"/>
+        </w:rPr>
+        <w:t>(n)</w:t>
+      </w:r>
+      <w:r>
+        <w:rPr>
+          <w:lang w:val="en-US"/>
+        </w:rPr>
+        <w:t xml:space="preserve"> //sorry for typo</w:t>
+      </w:r>
+    </w:p>
+    <w:p>
+      <w:pPr>
         <w:rPr>
           <w:lang w:val="en-US"/>
         </w:rPr>
@@ -755,40 +919,30 @@
           <w:lang w:val="en-US"/>
         </w:rPr>
       </w:pPr>
-      <w:proofErr w:type="gramStart"/>
-      <w:r>
-        <w:rPr>
-          <w:lang w:val="en-US"/>
-        </w:rPr>
-        <w:t>Best case would be</w:t>
-      </w:r>
-      <w:proofErr w:type="gramEnd"/>
-      <w:r>
-        <w:rPr>
-          <w:lang w:val="en-US"/>
-        </w:rPr>
-        <w:t xml:space="preserve"> N&lt;=0 so the loop doesn’t run</w:t>
-      </w:r>
-    </w:p>
-    <w:p>
-      <w:pPr>
-        <w:rPr>
-          <w:lang w:val="en-US"/>
-        </w:rPr>
-      </w:pPr>
-      <w:proofErr w:type="gramStart"/>
-      <w:r>
-        <w:rPr>
-          <w:lang w:val="en-US"/>
-        </w:rPr>
-        <w:t>Worst case would be</w:t>
-      </w:r>
-      <w:proofErr w:type="gramEnd"/>
-      <w:r>
-        <w:rPr>
-          <w:lang w:val="en-US"/>
-        </w:rPr>
-        <w:t xml:space="preserve"> N&gt;0 and unlucky == true</w:t>
+      <w:r>
+        <w:rPr>
+          <w:lang w:val="en-US"/>
+        </w:rPr>
+        <w:t xml:space="preserve">Best case would be </w:t>
+      </w:r>
+      <w:r>
+        <w:rPr>
+          <w:lang w:val="en-US"/>
+        </w:rPr>
+        <w:t>unlucky is always false</w:t>
+      </w:r>
+    </w:p>
+    <w:p>
+      <w:pPr>
+        <w:rPr>
+          <w:lang w:val="en-US"/>
+        </w:rPr>
+      </w:pPr>
+      <w:r>
+        <w:rPr>
+          <w:lang w:val="en-US"/>
+        </w:rPr>
+        <w:t>Worst case would be unlucky == true</w:t>
       </w:r>
     </w:p>
     <w:p>
@@ -806,7 +960,25 @@
         <w:rPr>
           <w:lang w:val="en-US"/>
         </w:rPr>
-        <w:t>Best case: 1+1+1 = 3</w:t>
+        <w:t>Best case: 1+1+1</w:t>
+      </w:r>
+      <w:r>
+        <w:rPr>
+          <w:lang w:val="en-US"/>
+        </w:rPr>
+        <w:t xml:space="preserve"> + n + n +n</w:t>
+      </w:r>
+      <w:r>
+        <w:rPr>
+          <w:lang w:val="en-US"/>
+        </w:rPr>
+        <w:t xml:space="preserve"> = 3</w:t>
+      </w:r>
+      <w:r>
+        <w:rPr>
+          <w:lang w:val="en-US"/>
+        </w:rPr>
+        <w:t>n+3</w:t>
       </w:r>
       <w:r>
         <w:rPr>
@@ -869,19 +1041,97 @@
         <w:rPr>
           <w:lang w:val="en-US"/>
         </w:rPr>
+        <w:t>+1</w:t>
+      </w:r>
+      <w:r>
+        <w:rPr>
+          <w:lang w:val="en-US"/>
+        </w:rPr>
         <w:t xml:space="preserve">(checks N) + </w:t>
       </w:r>
       <w:r>
         <w:rPr>
           <w:lang w:val="en-US"/>
         </w:rPr>
-        <w:t>1(check unlucky)+</w:t>
-      </w:r>
-      <w:r>
-        <w:rPr>
-          <w:lang w:val="en-US"/>
-        </w:rPr>
-        <w:t>1(assign “j”) + (n^2+n)/2(checks) + 2(n^2 +n)/2(increasement) + (n^2 +n)/2(</w:t>
+        <w:t>n</w:t>
+      </w:r>
+      <w:r>
+        <w:rPr>
+          <w:lang w:val="en-US"/>
+        </w:rPr>
+        <w:t>(check unlucky)+</w:t>
+      </w:r>
+      <w:r>
+        <w:rPr>
+          <w:lang w:val="en-US"/>
+        </w:rPr>
+        <w:t>n</w:t>
+      </w:r>
+      <w:r>
+        <w:rPr>
+          <w:lang w:val="en-US"/>
+        </w:rPr>
+        <w:t xml:space="preserve">(assign “j”) + </w:t>
+      </w:r>
+      <w:r>
+        <w:rPr>
+          <w:lang w:val="en-US"/>
+        </w:rPr>
+        <w:t>((n+1)/2 +1)</w:t>
+      </w:r>
+      <w:r>
+        <w:rPr>
+          <w:lang w:val="en-US"/>
+        </w:rPr>
+        <w:t xml:space="preserve">(checks) + </w:t>
+      </w:r>
+      <w:r>
+        <w:rPr>
+          <w:lang w:val="en-US"/>
+        </w:rPr>
+        <w:t>n</w:t>
+      </w:r>
+      <w:r>
+        <w:rPr>
+          <w:lang w:val="en-US"/>
+        </w:rPr>
+        <w:t>(</w:t>
+      </w:r>
+      <w:r>
+        <w:rPr>
+          <w:lang w:val="en-US"/>
+        </w:rPr>
+        <w:t>n+1</w:t>
+      </w:r>
+      <w:r>
+        <w:rPr>
+          <w:lang w:val="en-US"/>
+        </w:rPr>
+        <w:t xml:space="preserve">)/2(increasement) + </w:t>
+      </w:r>
+      <w:r>
+        <w:rPr>
+          <w:lang w:val="en-US"/>
+        </w:rPr>
+        <w:t>n</w:t>
+      </w:r>
+      <w:r>
+        <w:rPr>
+          <w:lang w:val="en-US"/>
+        </w:rPr>
+        <w:t>(</w:t>
+      </w:r>
+      <w:r>
+        <w:rPr>
+          <w:lang w:val="en-US"/>
+        </w:rPr>
+        <w:t>n+1</w:t>
+      </w:r>
+      <w:r>
+        <w:rPr>
+          <w:lang w:val="en-US"/>
+        </w:rPr>
+        <w:t>)/2(</w:t>
       </w:r>
       <w:r>
         <w:rPr>
@@ -899,13 +1149,13 @@
         <w:rPr>
           <w:lang w:val="en-US"/>
         </w:rPr>
-        <w:t xml:space="preserve"> +n (increment) = 2n^2+4n+</w:t>
-      </w:r>
-      <w:r>
-        <w:rPr>
-          <w:lang w:val="en-US"/>
-        </w:rPr>
-        <w:t>7/2</w:t>
+        <w:t xml:space="preserve"> +n (increment) = </w:t>
+      </w:r>
+      <w:r>
+        <w:rPr>
+          <w:lang w:val="en-US"/>
+        </w:rPr>
+        <w:t>3n^2/2 + 13n/2 + 3</w:t>
       </w:r>
       <w:r>
         <w:rPr>
@@ -930,13 +1180,19 @@
         <w:rPr>
           <w:lang w:val="en-US"/>
         </w:rPr>
-        <w:t xml:space="preserve"> n^2 + 2n + </w:t>
-      </w:r>
-      <w:r>
-        <w:rPr>
-          <w:lang w:val="en-US"/>
-        </w:rPr>
-        <w:t>4</w:t>
+        <w:t xml:space="preserve"> </w:t>
+      </w:r>
+      <w:r>
+        <w:rPr>
+          <w:lang w:val="en-US"/>
+        </w:rPr>
+        <w:t>3n^2/4</w:t>
+      </w:r>
+      <w:r>
+        <w:rPr>
+          <w:lang w:val="en-US"/>
+        </w:rPr>
+        <w:t xml:space="preserve"> + 19n/4 + 3</w:t>
       </w:r>
     </w:p>
     <w:p>
@@ -956,7 +1212,6 @@
         </w:rPr>
         <w:t xml:space="preserve">Best case: </w:t>
       </w:r>
-      <w:proofErr w:type="gramStart"/>
       <w:r>
         <w:rPr>
           <w:lang w:val="en-US"/>
@@ -969,12 +1224,17 @@
         </w:rPr>
         <w:t>(</w:t>
       </w:r>
-      <w:proofErr w:type="gramEnd"/>
-      <w:r>
-        <w:rPr>
-          <w:lang w:val="en-US"/>
-        </w:rPr>
-        <w:t>1)</w:t>
+      <w:r>
+        <w:rPr>
+          <w:lang w:val="en-US"/>
+        </w:rPr>
+        <w:t>n</w:t>
+      </w:r>
+      <w:r>
+        <w:rPr>
+          <w:lang w:val="en-US"/>
+        </w:rPr>
+        <w:t>)</w:t>
       </w:r>
       <w:r>
         <w:rPr>
@@ -1185,13 +1445,31 @@
         <w:rPr>
           <w:lang w:val="en-US"/>
         </w:rPr>
-        <w:t xml:space="preserve"> (Init “I”) + 1 (check unlucky)</w:t>
-      </w:r>
-      <w:r>
-        <w:rPr>
-          <w:lang w:val="en-US"/>
-        </w:rPr>
-        <w:t xml:space="preserve"> + n(check “</w:t>
+        <w:t xml:space="preserve"> (Init “I”) + 1 (check unlucky) + </w:t>
+      </w:r>
+      <w:r>
+        <w:rPr>
+          <w:lang w:val="en-US"/>
+        </w:rPr>
+        <w:t>log(</w:t>
+      </w:r>
+      <w:r>
+        <w:rPr>
+          <w:lang w:val="en-US"/>
+        </w:rPr>
+        <w:t>n</w:t>
+      </w:r>
+      <w:r>
+        <w:rPr>
+          <w:lang w:val="en-US"/>
+        </w:rPr>
+        <w:t>)</w:t>
+      </w:r>
+      <w:r>
+        <w:rPr>
+          <w:lang w:val="en-US"/>
+        </w:rPr>
+        <w:t>(check “</w:t>
       </w:r>
       <w:proofErr w:type="spellStart"/>
       <w:r>
@@ -1205,7 +1483,55 @@
         <w:rPr>
           <w:lang w:val="en-US"/>
         </w:rPr>
-        <w:t>”) + n(increment for “count”) + n(decrement for “</w:t>
+        <w:t xml:space="preserve">”) + </w:t>
+      </w:r>
+      <w:r>
+        <w:rPr>
+          <w:lang w:val="en-US"/>
+        </w:rPr>
+        <w:t>log(</w:t>
+      </w:r>
+      <w:r>
+        <w:rPr>
+          <w:lang w:val="en-US"/>
+        </w:rPr>
+        <w:t>n</w:t>
+      </w:r>
+      <w:r>
+        <w:rPr>
+          <w:lang w:val="en-US"/>
+        </w:rPr>
+        <w:t>)</w:t>
+      </w:r>
+      <w:r>
+        <w:rPr>
+          <w:lang w:val="en-US"/>
+        </w:rPr>
+        <w:t xml:space="preserve">(increment for “count”) + </w:t>
+      </w:r>
+      <w:r>
+        <w:rPr>
+          <w:lang w:val="en-US"/>
+        </w:rPr>
+        <w:t>log(</w:t>
+      </w:r>
+      <w:r>
+        <w:rPr>
+          <w:lang w:val="en-US"/>
+        </w:rPr>
+        <w:t>n</w:t>
+      </w:r>
+      <w:r>
+        <w:rPr>
+          <w:lang w:val="en-US"/>
+        </w:rPr>
+        <w:t>)</w:t>
+      </w:r>
+      <w:r>
+        <w:rPr>
+          <w:lang w:val="en-US"/>
+        </w:rPr>
+        <w:t>(decrement for “</w:t>
       </w:r>
       <w:proofErr w:type="spellStart"/>
       <w:r>
@@ -1219,7 +1545,31 @@
         <w:rPr>
           <w:lang w:val="en-US"/>
         </w:rPr>
-        <w:t>”) = 3n+</w:t>
+        <w:t>”) = 3</w:t>
+      </w:r>
+      <w:r>
+        <w:rPr>
+          <w:lang w:val="en-US"/>
+        </w:rPr>
+        <w:t>log(</w:t>
+      </w:r>
+      <w:r>
+        <w:rPr>
+          <w:lang w:val="en-US"/>
+        </w:rPr>
+        <w:t>n</w:t>
+      </w:r>
+      <w:r>
+        <w:rPr>
+          <w:lang w:val="en-US"/>
+        </w:rPr>
+        <w:t>)</w:t>
+      </w:r>
+      <w:r>
+        <w:rPr>
+          <w:lang w:val="en-US"/>
+        </w:rPr>
+        <w:t>+</w:t>
       </w:r>
       <w:r>
         <w:rPr>
@@ -1238,7 +1588,43 @@
           <w:lang w:val="en-US"/>
         </w:rPr>
         <w:br/>
-        <w:t xml:space="preserve">Average case: 3n/n + </w:t>
+        <w:t>Average case: 3</w:t>
+      </w:r>
+      <w:r>
+        <w:rPr>
+          <w:lang w:val="en-US"/>
+        </w:rPr>
+        <w:t>log(</w:t>
+      </w:r>
+      <w:r>
+        <w:rPr>
+          <w:lang w:val="en-US"/>
+        </w:rPr>
+        <w:t>n</w:t>
+      </w:r>
+      <w:r>
+        <w:rPr>
+          <w:lang w:val="en-US"/>
+        </w:rPr>
+        <w:t>)</w:t>
+      </w:r>
+      <w:r>
+        <w:rPr>
+          <w:lang w:val="en-US"/>
+        </w:rPr>
+        <w:t>/</w:t>
+      </w:r>
+      <w:r>
+        <w:rPr>
+          <w:lang w:val="en-US"/>
+        </w:rPr>
+        <w:t>2</w:t>
+      </w:r>
+      <w:r>
+        <w:rPr>
+          <w:lang w:val="en-US"/>
+        </w:rPr>
+        <w:t xml:space="preserve"> + </w:t>
       </w:r>
       <w:r>
         <w:rPr>
@@ -1302,7 +1688,31 @@
         <w:rPr>
           <w:lang w:val="en-US"/>
         </w:rPr>
-        <w:t>Worst case: O(n)</w:t>
+        <w:t>Worst case: O(</w:t>
+      </w:r>
+      <w:r>
+        <w:rPr>
+          <w:lang w:val="en-US"/>
+        </w:rPr>
+        <w:t>log(</w:t>
+      </w:r>
+      <w:r>
+        <w:rPr>
+          <w:lang w:val="en-US"/>
+        </w:rPr>
+        <w:t>n</w:t>
+      </w:r>
+      <w:r>
+        <w:rPr>
+          <w:lang w:val="en-US"/>
+        </w:rPr>
+        <w:t>)</w:t>
+      </w:r>
+      <w:r>
+        <w:rPr>
+          <w:lang w:val="en-US"/>
+        </w:rPr>
+        <w:t>)</w:t>
       </w:r>
     </w:p>
     <w:p>
@@ -1316,7 +1726,32 @@
         <w:rPr>
           <w:lang w:val="en-US"/>
         </w:rPr>
-        <w:t>Average case: O(n)</w:t>
+        <w:lastRenderedPageBreak/>
+        <w:t>Average case: O(</w:t>
+      </w:r>
+      <w:r>
+        <w:rPr>
+          <w:lang w:val="en-US"/>
+        </w:rPr>
+        <w:t>log(</w:t>
+      </w:r>
+      <w:r>
+        <w:rPr>
+          <w:lang w:val="en-US"/>
+        </w:rPr>
+        <w:t>n</w:t>
+      </w:r>
+      <w:r>
+        <w:rPr>
+          <w:lang w:val="en-US"/>
+        </w:rPr>
+        <w:t>)</w:t>
+      </w:r>
+      <w:r>
+        <w:rPr>
+          <w:lang w:val="en-US"/>
+        </w:rPr>
+        <w:t>)</w:t>
       </w:r>
     </w:p>
     <w:p>
@@ -1334,7 +1769,31 @@
         <w:rPr>
           <w:lang w:val="en-US"/>
         </w:rPr>
-        <w:t>f = O(n)</w:t>
+        <w:t>f = O(</w:t>
+      </w:r>
+      <w:r>
+        <w:rPr>
+          <w:lang w:val="en-US"/>
+        </w:rPr>
+        <w:t>log(</w:t>
+      </w:r>
+      <w:r>
+        <w:rPr>
+          <w:lang w:val="en-US"/>
+        </w:rPr>
+        <w:t>n</w:t>
+      </w:r>
+      <w:r>
+        <w:rPr>
+          <w:lang w:val="en-US"/>
+        </w:rPr>
+        <w:t>)</w:t>
+      </w:r>
+      <w:r>
+        <w:rPr>
+          <w:lang w:val="en-US"/>
+        </w:rPr>
+        <w:t>)</w:t>
       </w:r>
     </w:p>
     <w:p>
@@ -1352,7 +1811,6 @@
         <w:rPr>
           <w:lang w:val="en-US"/>
         </w:rPr>
-        <w:lastRenderedPageBreak/>
         <w:t xml:space="preserve">f = </w:t>
       </w:r>
       <w:proofErr w:type="gramStart"/>
@@ -1399,21 +1857,27 @@
         <w:rPr>
           <w:lang w:val="en-US"/>
         </w:rPr>
-        <w:t xml:space="preserve">The </w:t>
+        <w:t xml:space="preserve">The best case would be </w:t>
       </w:r>
       <w:proofErr w:type="gramStart"/>
       <w:r>
         <w:rPr>
           <w:lang w:val="en-US"/>
         </w:rPr>
-        <w:t>best case would be</w:t>
+        <w:t>rand(</w:t>
       </w:r>
       <w:proofErr w:type="gramEnd"/>
       <w:r>
         <w:rPr>
           <w:lang w:val="en-US"/>
         </w:rPr>
-        <w:t xml:space="preserve"> N&lt;=0 so that the count remains 0, the second loop also inactive</w:t>
+        <w:t>)&gt;=0.5</w:t>
+      </w:r>
+      <w:r>
+        <w:rPr>
+          <w:lang w:val="en-US"/>
+        </w:rPr>
+        <w:t xml:space="preserve"> so that the count remains 0, the second loop also inactive</w:t>
       </w:r>
     </w:p>
     <w:p>
@@ -1506,7 +1970,19 @@
         <w:rPr>
           <w:lang w:val="en-US"/>
         </w:rPr>
-        <w:t>”) +1(check “</w:t>
+        <w:t xml:space="preserve">”) </w:t>
+      </w:r>
+      <w:r>
+        <w:rPr>
+          <w:lang w:val="en-US"/>
+        </w:rPr>
+        <w:t>+ n</w:t>
+      </w:r>
+      <w:r>
+        <w:rPr>
+          <w:lang w:val="en-US"/>
+        </w:rPr>
+        <w:t>+1(check “</w:t>
       </w:r>
       <w:proofErr w:type="spellStart"/>
       <w:r>
@@ -1520,7 +1996,19 @@
         <w:rPr>
           <w:lang w:val="en-US"/>
         </w:rPr>
-        <w:t>”) + 1 (</w:t>
+        <w:t xml:space="preserve">”) + </w:t>
+      </w:r>
+      <w:r>
+        <w:rPr>
+          <w:lang w:val="en-US"/>
+        </w:rPr>
+        <w:t>n</w:t>
+      </w:r>
+      <w:r>
+        <w:rPr>
+          <w:lang w:val="en-US"/>
+        </w:rPr>
+        <w:t xml:space="preserve"> (</w:t>
       </w:r>
       <w:proofErr w:type="spellStart"/>
       <w:r>
@@ -1546,6 +2034,40 @@
         <w:rPr>
           <w:lang w:val="en-US"/>
         </w:rPr>
+        <w:t xml:space="preserve"> +(check “num”) + n(</w:t>
+      </w:r>
+      <w:proofErr w:type="spellStart"/>
+      <w:r>
+        <w:rPr>
+          <w:lang w:val="en-US"/>
+        </w:rPr>
+        <w:t>i</w:t>
+      </w:r>
+      <w:proofErr w:type="spellEnd"/>
+      <w:r>
+        <w:rPr>
+          <w:lang w:val="en-US"/>
+        </w:rPr>
+        <w:t>++) + 1(</w:t>
+      </w:r>
+      <w:proofErr w:type="spellStart"/>
+      <w:r>
+        <w:rPr>
+          <w:lang w:val="en-US"/>
+        </w:rPr>
+        <w:t>init</w:t>
+      </w:r>
+      <w:proofErr w:type="spellEnd"/>
+      <w:r>
+        <w:rPr>
+          <w:lang w:val="en-US"/>
+        </w:rPr>
+        <w:t xml:space="preserve"> “num”)</w:t>
+      </w:r>
+      <w:r>
+        <w:rPr>
+          <w:lang w:val="en-US"/>
+        </w:rPr>
         <w:t xml:space="preserve"> + 1 (</w:t>
       </w:r>
       <w:proofErr w:type="spellStart"/>
@@ -1560,7 +2082,31 @@
         <w:rPr>
           <w:lang w:val="en-US"/>
         </w:rPr>
-        <w:t xml:space="preserve"> “j”) + 1 (check “j”) = 6 operations</w:t>
+        <w:t xml:space="preserve"> “j”) + 1 (check “j”) =</w:t>
+      </w:r>
+      <w:r>
+        <w:rPr>
+          <w:lang w:val="en-US"/>
+        </w:rPr>
+        <w:t xml:space="preserve"> 3n +</w:t>
+      </w:r>
+      <w:r>
+        <w:rPr>
+          <w:lang w:val="en-US"/>
+        </w:rPr>
+        <w:t xml:space="preserve"> </w:t>
+      </w:r>
+      <w:r>
+        <w:rPr>
+          <w:lang w:val="en-US"/>
+        </w:rPr>
+        <w:t>6</w:t>
+      </w:r>
+      <w:r>
+        <w:rPr>
+          <w:lang w:val="en-US"/>
+        </w:rPr>
+        <w:t xml:space="preserve"> operations</w:t>
       </w:r>
       <w:r>
         <w:rPr>
@@ -1692,7 +2238,31 @@
           <w:lang w:val="en-US"/>
         </w:rPr>
         <w:br/>
-        <w:t>Average case: 4n+5 operations</w:t>
+        <w:t xml:space="preserve">Average case: </w:t>
+      </w:r>
+      <w:r>
+        <w:rPr>
+          <w:lang w:val="en-US"/>
+        </w:rPr>
+        <w:t>11</w:t>
+      </w:r>
+      <w:r>
+        <w:rPr>
+          <w:lang w:val="en-US"/>
+        </w:rPr>
+        <w:t>n</w:t>
+      </w:r>
+      <w:r>
+        <w:rPr>
+          <w:lang w:val="en-US"/>
+        </w:rPr>
+        <w:t>/2</w:t>
+      </w:r>
+      <w:r>
+        <w:rPr>
+          <w:lang w:val="en-US"/>
+        </w:rPr>
+        <w:t>+5 operations</w:t>
       </w:r>
     </w:p>
     <w:p>
@@ -1736,7 +2306,19 @@
         <w:rPr>
           <w:lang w:val="en-US"/>
         </w:rPr>
-        <w:t>(1)</w:t>
+        <w:t>(</w:t>
+      </w:r>
+      <w:r>
+        <w:rPr>
+          <w:lang w:val="en-US"/>
+        </w:rPr>
+        <w:t>n</w:t>
+      </w:r>
+      <w:r>
+        <w:rPr>
+          <w:lang w:val="en-US"/>
+        </w:rPr>
+        <w:t>)</w:t>
       </w:r>
       <w:r>
         <w:rPr>
@@ -1780,7 +2362,25 @@
         <w:rPr>
           <w:lang w:val="en-US"/>
         </w:rPr>
-        <w:t>f=O(n)</w:t>
+        <w:t xml:space="preserve">f </w:t>
+      </w:r>
+      <w:r>
+        <w:rPr>
+          <w:lang w:val="en-US"/>
+        </w:rPr>
+        <w:t>=</w:t>
+      </w:r>
+      <w:r>
+        <w:rPr>
+          <w:lang w:val="en-US"/>
+        </w:rPr>
+        <w:t xml:space="preserve"> </w:t>
+      </w:r>
+      <w:r>
+        <w:rPr>
+          <w:lang w:val="en-US"/>
+        </w:rPr>
+        <w:t>O(n)</w:t>
       </w:r>
     </w:p>
     <w:p>
@@ -1800,72 +2400,118 @@
         </w:rPr>
         <w:t xml:space="preserve">f = </w:t>
       </w:r>
+      <w:r>
+        <w:rPr>
+          <w:lang w:val="en-US"/>
+        </w:rPr>
+        <w:t>Ω</w:t>
+      </w:r>
+      <w:r>
+        <w:rPr>
+          <w:lang w:val="en-US"/>
+        </w:rPr>
+        <w:t>(</w:t>
+      </w:r>
+      <w:r>
+        <w:rPr>
+          <w:lang w:val="en-US"/>
+        </w:rPr>
+        <w:t>n</w:t>
+      </w:r>
+      <w:r>
+        <w:rPr>
+          <w:lang w:val="en-US"/>
+        </w:rPr>
+        <w:t>)</w:t>
+      </w:r>
+    </w:p>
+    <w:p>
+      <w:pPr>
+        <w:pStyle w:val="ListParagraph"/>
+        <w:numPr>
+          <w:ilvl w:val="0"/>
+          <w:numId w:val="5"/>
+        </w:numPr>
+        <w:rPr>
+          <w:lang w:val="en-US"/>
+        </w:rPr>
+      </w:pPr>
+      <w:r>
+        <w:rPr>
+          <w:lang w:val="en-US"/>
+        </w:rPr>
+        <w:t xml:space="preserve">f = </w:t>
+      </w:r>
+      <w:r>
+        <w:rPr>
+          <w:lang w:val="en-US"/>
+        </w:rPr>
+        <w:t>Θ</w:t>
+      </w:r>
+      <w:r>
+        <w:rPr>
+          <w:lang w:val="en-US"/>
+        </w:rPr>
+        <w:t>(n)</w:t>
+      </w:r>
+    </w:p>
+    <w:p>
+      <w:pPr>
+        <w:rPr>
+          <w:lang w:val="en-US"/>
+        </w:rPr>
+      </w:pPr>
+    </w:p>
+    <w:p>
+      <w:pPr>
+        <w:rPr>
+          <w:lang w:val="en-US"/>
+        </w:rPr>
+      </w:pPr>
+      <w:r>
+        <w:rPr>
+          <w:lang w:val="en-US"/>
+        </w:rPr>
+        <w:t>vi.</w:t>
+      </w:r>
+    </w:p>
+    <w:p>
+      <w:pPr>
+        <w:rPr>
+          <w:lang w:val="en-US"/>
+        </w:rPr>
+      </w:pPr>
+      <w:r>
+        <w:rPr>
+          <w:lang w:val="en-US"/>
+        </w:rPr>
+        <w:t xml:space="preserve">the </w:t>
+      </w:r>
       <w:proofErr w:type="gramStart"/>
       <w:r>
         <w:rPr>
           <w:lang w:val="en-US"/>
         </w:rPr>
-        <w:t>Ω</w:t>
-      </w:r>
-      <w:r>
-        <w:rPr>
-          <w:lang w:val="en-US"/>
-        </w:rPr>
-        <w:t>(</w:t>
+        <w:t>best case would be</w:t>
       </w:r>
       <w:proofErr w:type="gramEnd"/>
       <w:r>
         <w:rPr>
           <w:lang w:val="en-US"/>
         </w:rPr>
-        <w:t>1)</w:t>
-      </w:r>
-    </w:p>
-    <w:p>
-      <w:pPr>
-        <w:rPr>
-          <w:lang w:val="en-US"/>
-        </w:rPr>
-      </w:pPr>
-    </w:p>
-    <w:p>
-      <w:pPr>
-        <w:rPr>
-          <w:lang w:val="en-US"/>
-        </w:rPr>
-      </w:pPr>
-      <w:r>
-        <w:rPr>
-          <w:lang w:val="en-US"/>
-        </w:rPr>
-        <w:t>vi.</w:t>
-      </w:r>
-    </w:p>
-    <w:p>
-      <w:pPr>
-        <w:rPr>
-          <w:lang w:val="en-US"/>
-        </w:rPr>
-      </w:pPr>
-      <w:r>
-        <w:rPr>
-          <w:lang w:val="en-US"/>
-        </w:rPr>
-        <w:t xml:space="preserve">the </w:t>
-      </w:r>
-      <w:proofErr w:type="gramStart"/>
-      <w:r>
-        <w:rPr>
-          <w:lang w:val="en-US"/>
-        </w:rPr>
-        <w:t>best case would be</w:t>
-      </w:r>
-      <w:proofErr w:type="gramEnd"/>
-      <w:r>
-        <w:rPr>
-          <w:lang w:val="en-US"/>
-        </w:rPr>
-        <w:t xml:space="preserve"> N&lt;=1 so the loops doesn’t run</w:t>
+        <w:t xml:space="preserve"> </w:t>
+      </w:r>
+      <w:r>
+        <w:rPr>
+          <w:lang w:val="en-US"/>
+        </w:rPr>
+        <w:t>a[j] &gt; a[j+1]</w:t>
+      </w:r>
+      <w:r>
+        <w:rPr>
+          <w:lang w:val="en-US"/>
+        </w:rPr>
+        <w:t xml:space="preserve"> so the loops doesn’t run</w:t>
       </w:r>
     </w:p>
     <w:p>
@@ -1908,7 +2554,13 @@
         <w:rPr>
           <w:lang w:val="en-US"/>
         </w:rPr>
-        <w:t>Best case: 1(</w:t>
+        <w:t xml:space="preserve">Best case: </w:t>
+      </w:r>
+      <w:r>
+        <w:rPr>
+          <w:lang w:val="en-US"/>
+        </w:rPr>
+        <w:t>1(</w:t>
       </w:r>
       <w:proofErr w:type="spellStart"/>
       <w:r>
@@ -1936,7 +2588,45 @@
         <w:rPr>
           <w:lang w:val="en-US"/>
         </w:rPr>
-        <w:t>”) + 1(check) = 2 operations</w:t>
+        <w:t>”) + n-1(check) +n-1(</w:t>
+      </w:r>
+      <w:proofErr w:type="spellStart"/>
+      <w:r>
+        <w:rPr>
+          <w:lang w:val="en-US"/>
+        </w:rPr>
+        <w:t>init</w:t>
+      </w:r>
+      <w:proofErr w:type="spellEnd"/>
+      <w:r>
+        <w:rPr>
+          <w:lang w:val="en-US"/>
+        </w:rPr>
+        <w:t xml:space="preserve"> “j”) + n(n+1)/2-2 (check) + n(n+1)/2-1 (check) + </w:t>
+      </w:r>
+      <w:r>
+        <w:rPr>
+          <w:lang w:val="en-US"/>
+        </w:rPr>
+        <w:t>n(n+1)/2-2(increment)</w:t>
+      </w:r>
+      <w:r>
+        <w:rPr>
+          <w:lang w:val="en-US"/>
+        </w:rPr>
+        <w:t xml:space="preserve"> </w:t>
+      </w:r>
+      <w:r>
+        <w:rPr>
+          <w:lang w:val="en-US"/>
+        </w:rPr>
+        <w:t>n-1(increment)</w:t>
+      </w:r>
+      <w:r>
+        <w:rPr>
+          <w:lang w:val="en-US"/>
+        </w:rPr>
+        <w:t xml:space="preserve"> = 3x^2/2 + 9x/2 -7</w:t>
       </w:r>
       <w:r>
         <w:rPr>
@@ -2034,7 +2724,13 @@
           <w:lang w:val="en-US"/>
         </w:rPr>
         <w:br/>
-        <w:t>Average: (2n^2 + 5n -8)/2</w:t>
+        <w:t xml:space="preserve">Average: </w:t>
+      </w:r>
+      <w:r>
+        <w:rPr>
+          <w:lang w:val="en-US"/>
+        </w:rPr>
+        <w:t>(7x^2 +19x)/4 -17/2</w:t>
       </w:r>
     </w:p>
     <w:p>
@@ -2078,26 +2774,26 @@
         <w:rPr>
           <w:lang w:val="en-US"/>
         </w:rPr>
-        <w:t>(1)</w:t>
+        <w:t>(</w:t>
+      </w:r>
+      <w:r>
+        <w:rPr>
+          <w:lang w:val="en-US"/>
+        </w:rPr>
+        <w:t>n^2</w:t>
+      </w:r>
+      <w:r>
+        <w:rPr>
+          <w:lang w:val="en-US"/>
+        </w:rPr>
+        <w:t>)</w:t>
       </w:r>
       <w:r>
         <w:rPr>
           <w:lang w:val="en-US"/>
         </w:rPr>
         <w:br/>
-        <w:t>Worst case: O(n</w:t>
-      </w:r>
-      <w:r>
-        <w:rPr>
-          <w:lang w:val="en-US"/>
-        </w:rPr>
-        <w:t>^2</w:t>
-      </w:r>
-      <w:r>
-        <w:rPr>
-          <w:lang w:val="en-US"/>
-        </w:rPr>
-        <w:t>)</w:t>
+        <w:t>Worst case: O(n^2)</w:t>
       </w:r>
       <w:r>
         <w:rPr>
@@ -2116,19 +2812,7 @@
         <w:rPr>
           <w:lang w:val="en-US"/>
         </w:rPr>
-        <w:t>(n</w:t>
-      </w:r>
-      <w:r>
-        <w:rPr>
-          <w:lang w:val="en-US"/>
-        </w:rPr>
-        <w:t>^2</w:t>
-      </w:r>
-      <w:r>
-        <w:rPr>
-          <w:lang w:val="en-US"/>
-        </w:rPr>
-        <w:t>)</w:t>
+        <w:t>(n^2)</w:t>
       </w:r>
     </w:p>
     <w:p>
@@ -2166,71 +2850,105 @@
         </w:rPr>
         <w:t xml:space="preserve">f = </w:t>
       </w:r>
+      <w:r>
+        <w:rPr>
+          <w:lang w:val="en-US"/>
+        </w:rPr>
+        <w:t>Ω</w:t>
+      </w:r>
+      <w:r>
+        <w:rPr>
+          <w:lang w:val="en-US"/>
+        </w:rPr>
+        <w:t>(</w:t>
+      </w:r>
+      <w:r>
+        <w:rPr>
+          <w:lang w:val="en-US"/>
+        </w:rPr>
+        <w:t>n^2</w:t>
+      </w:r>
+      <w:r>
+        <w:rPr>
+          <w:lang w:val="en-US"/>
+        </w:rPr>
+        <w:t>)</w:t>
+      </w:r>
+    </w:p>
+    <w:p>
+      <w:pPr>
+        <w:pStyle w:val="ListParagraph"/>
+        <w:numPr>
+          <w:ilvl w:val="0"/>
+          <w:numId w:val="6"/>
+        </w:numPr>
+        <w:rPr>
+          <w:lang w:val="en-US"/>
+        </w:rPr>
+      </w:pPr>
+      <w:r>
+        <w:rPr>
+          <w:lang w:val="en-US"/>
+        </w:rPr>
+        <w:t xml:space="preserve">f = </w:t>
+      </w:r>
+      <w:r>
+        <w:rPr>
+          <w:lang w:val="en-US"/>
+        </w:rPr>
+        <w:t>Θ</w:t>
+      </w:r>
+      <w:r>
+        <w:rPr>
+          <w:lang w:val="en-US"/>
+        </w:rPr>
+        <w:t>(n^2)</w:t>
+      </w:r>
+    </w:p>
+    <w:p>
+      <w:pPr>
+        <w:rPr>
+          <w:lang w:val="en-US"/>
+        </w:rPr>
+      </w:pPr>
+    </w:p>
+    <w:p>
+      <w:pPr>
+        <w:rPr>
+          <w:lang w:val="en-US"/>
+        </w:rPr>
+      </w:pPr>
+    </w:p>
+    <w:p>
+      <w:pPr>
+        <w:rPr>
+          <w:lang w:val="en-US"/>
+        </w:rPr>
+      </w:pPr>
+      <w:r>
+        <w:rPr>
+          <w:lang w:val="en-US"/>
+        </w:rPr>
+        <w:t>f.</w:t>
+      </w:r>
+      <w:r>
+        <w:rPr>
+          <w:lang w:val="en-US"/>
+        </w:rPr>
+        <w:t xml:space="preserve"> The best way to describe the performance of algorithms is using big O notation, because it </w:t>
+      </w:r>
       <w:proofErr w:type="gramStart"/>
       <w:r>
         <w:rPr>
           <w:lang w:val="en-US"/>
         </w:rPr>
-        <w:t>Ω</w:t>
-      </w:r>
-      <w:r>
-        <w:rPr>
-          <w:lang w:val="en-US"/>
-        </w:rPr>
-        <w:t>(</w:t>
+        <w:t>represent</w:t>
       </w:r>
       <w:proofErr w:type="gramEnd"/>
       <w:r>
         <w:rPr>
           <w:lang w:val="en-US"/>
         </w:rPr>
-        <w:t>1)</w:t>
-      </w:r>
-    </w:p>
-    <w:p>
-      <w:pPr>
-        <w:rPr>
-          <w:lang w:val="en-US"/>
-        </w:rPr>
-      </w:pPr>
-    </w:p>
-    <w:p>
-      <w:pPr>
-        <w:rPr>
-          <w:lang w:val="en-US"/>
-        </w:rPr>
-      </w:pPr>
-    </w:p>
-    <w:p>
-      <w:pPr>
-        <w:rPr>
-          <w:lang w:val="en-US"/>
-        </w:rPr>
-      </w:pPr>
-      <w:r>
-        <w:rPr>
-          <w:lang w:val="en-US"/>
-        </w:rPr>
-        <w:t>f.</w:t>
-      </w:r>
-      <w:r>
-        <w:rPr>
-          <w:lang w:val="en-US"/>
-        </w:rPr>
-        <w:t xml:space="preserve"> The best way to describe the performance of algorithms is using big O notation, because it </w:t>
-      </w:r>
-      <w:proofErr w:type="gramStart"/>
-      <w:r>
-        <w:rPr>
-          <w:lang w:val="en-US"/>
-        </w:rPr>
-        <w:t>represent</w:t>
-      </w:r>
-      <w:proofErr w:type="gramEnd"/>
-      <w:r>
-        <w:rPr>
-          <w:lang w:val="en-US"/>
-        </w:rPr>
         <w:t xml:space="preserve"> the worst case scenarios, which are regularly occurs during normal usage.</w:t>
       </w:r>
     </w:p>
@@ -2296,25 +3014,25 @@
         <w:rPr>
           <w:lang w:val="en-US"/>
         </w:rPr>
-        <w:t>(n^</w:t>
-      </w:r>
-      <w:r>
-        <w:rPr>
-          <w:lang w:val="en-US"/>
-        </w:rPr>
-        <w:t>3</w:t>
-      </w:r>
-      <w:r>
-        <w:rPr>
-          <w:lang w:val="en-US"/>
-        </w:rPr>
-        <w:t>)</w:t>
-      </w:r>
-      <w:r>
-        <w:rPr>
-          <w:lang w:val="en-US"/>
-        </w:rPr>
-        <w:t xml:space="preserve"> always takes longer to run than </w:t>
+        <w:t xml:space="preserve">(n^3) </w:t>
+      </w:r>
+      <w:r>
+        <w:rPr>
+          <w:lang w:val="en-US"/>
+        </w:rPr>
+        <w:t>not alway</w:t>
+      </w:r>
+      <w:r>
+        <w:rPr>
+          <w:lang w:val="en-US"/>
+        </w:rPr>
+        <w:t>s</w:t>
+      </w:r>
+      <w:r>
+        <w:rPr>
+          <w:lang w:val="en-US"/>
+        </w:rPr>
+        <w:t xml:space="preserve"> takes longer to run than </w:t>
       </w:r>
       <w:r>
         <w:rPr>
@@ -2326,43 +3044,19 @@
         <w:rPr>
           <w:lang w:val="en-US"/>
         </w:rPr>
-        <w:t>(</w:t>
-      </w:r>
-      <w:r>
-        <w:rPr>
-          <w:lang w:val="en-US"/>
-        </w:rPr>
-        <w:t>log(n)</w:t>
-      </w:r>
-      <w:r>
-        <w:rPr>
-          <w:lang w:val="en-US"/>
-        </w:rPr>
-        <w:t>)</w:t>
-      </w:r>
-      <w:r>
-        <w:rPr>
-          <w:lang w:val="en-US"/>
-        </w:rPr>
-        <w:t xml:space="preserve"> with every n&gt;=1. Because when n&lt;1, log(n)&lt;0. In common usage, the size of input to algorithms is &gt;0 so </w:t>
-      </w:r>
-      <w:r>
-        <w:rPr>
-          <w:lang w:val="en-US"/>
-        </w:rPr>
-        <w:t>Θ</w:t>
-      </w:r>
-      <w:r>
-        <w:rPr>
-          <w:lang w:val="en-US"/>
-        </w:rPr>
-        <w:t>(log(n))</w:t>
-      </w:r>
-      <w:r>
-        <w:rPr>
-          <w:lang w:val="en-US"/>
-        </w:rPr>
-        <w:t xml:space="preserve"> will be faster.</w:t>
+        <w:t xml:space="preserve">(log(n)). Because </w:t>
+      </w:r>
+      <w:r>
+        <w:rPr>
+          <w:lang w:val="en-US"/>
+        </w:rPr>
+        <w:t>it depends on how algorithms process the operations. For example</w:t>
+      </w:r>
+      <w:r>
+        <w:rPr>
+          <w:lang w:val="en-US"/>
+        </w:rPr>
+        <w:t>:</w:t>
       </w:r>
     </w:p>
     <w:p>
@@ -2378,10 +3072,10 @@
         </w:rPr>
         <w:lastRenderedPageBreak/>
         <w:drawing>
-          <wp:inline distT="0" distB="0" distL="0" distR="0" wp14:anchorId="67C9A394" wp14:editId="2D3C625D">
-            <wp:extent cx="5727700" cy="2456180"/>
+          <wp:inline distT="0" distB="0" distL="0" distR="0" wp14:anchorId="1A626418" wp14:editId="487F783D">
+            <wp:extent cx="5727700" cy="3610610"/>
             <wp:effectExtent l="0" t="0" r="0" b="0"/>
-            <wp:docPr id="1" name="Picture 1" descr="A close up of a device&#10;&#10;Description automatically generated"/>
+            <wp:docPr id="5" name="Picture 5"/>
             <wp:cNvGraphicFramePr>
               <a:graphicFrameLocks xmlns:a="http://schemas.openxmlformats.org/drawingml/2006/main" noChangeAspect="1"/>
             </wp:cNvGraphicFramePr>
@@ -2389,11 +3083,11 @@
               <a:graphicData uri="http://schemas.openxmlformats.org/drawingml/2006/picture">
                 <pic:pic xmlns:pic="http://schemas.openxmlformats.org/drawingml/2006/picture">
                   <pic:nvPicPr>
-                    <pic:cNvPr id="1" name="Picture 1" descr="A close up of a device&#10;&#10;Description automatically generated"/>
+                    <pic:cNvPr id="5" name="Picture 5"/>
                     <pic:cNvPicPr/>
                   </pic:nvPicPr>
                   <pic:blipFill>
-                    <a:blip r:embed="rId5">
+                    <a:blip r:embed="rId5" cstate="print">
                       <a:extLst>
                         <a:ext uri="{28A0092B-C50C-407E-A947-70E740481C1C}">
                           <a14:useLocalDpi xmlns:a14="http://schemas.microsoft.com/office/drawing/2010/main" val="0"/>
@@ -2407,7 +3101,7 @@
                   <pic:spPr>
                     <a:xfrm>
                       <a:off x="0" y="0"/>
-                      <a:ext cx="5727700" cy="2456180"/>
+                      <a:ext cx="5727700" cy="3610610"/>
                     </a:xfrm>
                     <a:prstGeom prst="rect">
                       <a:avLst/>
@@ -2426,6 +3120,119 @@
           <w:lang w:val="en-US"/>
         </w:rPr>
       </w:pPr>
+      <w:r>
+        <w:rPr>
+          <w:lang w:val="en-US"/>
+        </w:rPr>
+        <w:t>Comparison between log(x) and x^3 algorithm</w:t>
+      </w:r>
+    </w:p>
+    <w:p>
+      <w:pPr>
+        <w:rPr>
+          <w:lang w:val="en-US"/>
+        </w:rPr>
+      </w:pPr>
+    </w:p>
+    <w:p>
+      <w:pPr>
+        <w:rPr>
+          <w:lang w:val="en-US"/>
+        </w:rPr>
+      </w:pPr>
+    </w:p>
+    <w:p>
+      <w:pPr>
+        <w:rPr>
+          <w:lang w:val="en-US"/>
+        </w:rPr>
+      </w:pPr>
+      <w:r>
+        <w:rPr>
+          <w:noProof/>
+          <w:lang w:val="en-US"/>
+        </w:rPr>
+        <w:drawing>
+          <wp:inline distT="0" distB="0" distL="0" distR="0" wp14:anchorId="58DFF932" wp14:editId="13C8F2D3">
+            <wp:extent cx="5727700" cy="3610610"/>
+            <wp:effectExtent l="0" t="0" r="0" b="0"/>
+            <wp:docPr id="6" name="Picture 6" descr="A picture containing table, group&#10;&#10;Description automatically generated"/>
+            <wp:cNvGraphicFramePr>
+              <a:graphicFrameLocks xmlns:a="http://schemas.openxmlformats.org/drawingml/2006/main" noChangeAspect="1"/>
+            </wp:cNvGraphicFramePr>
+            <a:graphic xmlns:a="http://schemas.openxmlformats.org/drawingml/2006/main">
+              <a:graphicData uri="http://schemas.openxmlformats.org/drawingml/2006/picture">
+                <pic:pic xmlns:pic="http://schemas.openxmlformats.org/drawingml/2006/picture">
+                  <pic:nvPicPr>
+                    <pic:cNvPr id="6" name="Picture 6" descr="A picture containing table, group&#10;&#10;Description automatically generated"/>
+                    <pic:cNvPicPr/>
+                  </pic:nvPicPr>
+                  <pic:blipFill>
+                    <a:blip r:embed="rId6" cstate="print">
+                      <a:extLst>
+                        <a:ext uri="{28A0092B-C50C-407E-A947-70E740481C1C}">
+                          <a14:useLocalDpi xmlns:a14="http://schemas.microsoft.com/office/drawing/2010/main" val="0"/>
+                        </a:ext>
+                      </a:extLst>
+                    </a:blip>
+                    <a:stretch>
+                      <a:fillRect/>
+                    </a:stretch>
+                  </pic:blipFill>
+                  <pic:spPr>
+                    <a:xfrm>
+                      <a:off x="0" y="0"/>
+                      <a:ext cx="5727700" cy="3610610"/>
+                    </a:xfrm>
+                    <a:prstGeom prst="rect">
+                      <a:avLst/>
+                    </a:prstGeom>
+                  </pic:spPr>
+                </pic:pic>
+              </a:graphicData>
+            </a:graphic>
+          </wp:inline>
+        </w:drawing>
+      </w:r>
+    </w:p>
+    <w:p>
+      <w:pPr>
+        <w:rPr>
+          <w:lang w:val="en-US"/>
+        </w:rPr>
+      </w:pPr>
+      <w:r>
+        <w:rPr>
+          <w:lang w:val="en-US"/>
+        </w:rPr>
+        <w:t xml:space="preserve">Comparison between </w:t>
+      </w:r>
+      <w:r>
+        <w:rPr>
+          <w:lang w:val="en-US"/>
+        </w:rPr>
+        <w:t>1</w:t>
+      </w:r>
+      <w:r>
+        <w:rPr>
+          <w:lang w:val="en-US"/>
+        </w:rPr>
+        <w:t>0log(x) and x^3</w:t>
+      </w:r>
+    </w:p>
+    <w:p>
+      <w:pPr>
+        <w:rPr>
+          <w:lang w:val="en-US"/>
+        </w:rPr>
+      </w:pPr>
+    </w:p>
+    <w:p>
+      <w:pPr>
+        <w:rPr>
+          <w:lang w:val="en-US"/>
+        </w:rPr>
+      </w:pPr>
     </w:p>
     <w:p>
       <w:pPr>
@@ -2463,20 +3270,306 @@
         <w:rPr>
           <w:lang w:val="en-US"/>
         </w:rPr>
-        <w:t xml:space="preserve">True, the highest power of variable n is </w:t>
-      </w:r>
-      <w:r>
-        <w:rPr>
-          <w:lang w:val="en-US"/>
-        </w:rPr>
-        <w:t>1</w:t>
-      </w:r>
-      <w:r>
-        <w:rPr>
-          <w:lang w:val="en-US"/>
-        </w:rPr>
-        <w:t>, therefore O(n)</w:t>
-      </w:r>
+        <w:lastRenderedPageBreak/>
+        <w:t>False</w:t>
+      </w:r>
+      <w:r>
+        <w:rPr>
+          <w:lang w:val="en-US"/>
+        </w:rPr>
+        <w:t>, because</w:t>
+      </w:r>
+    </w:p>
+    <w:p>
+      <w:pPr>
+        <w:rPr>
+          <w:lang w:val="en-US"/>
+        </w:rPr>
+      </w:pPr>
+      <m:oMathPara>
+        <m:oMath>
+          <m:func>
+            <m:funcPr>
+              <m:ctrlPr>
+                <w:rPr>
+                  <w:rFonts w:ascii="Cambria Math" w:hAnsi="Cambria Math"/>
+                  <w:i/>
+                  <w:lang w:val="en-US"/>
+                </w:rPr>
+              </m:ctrlPr>
+            </m:funcPr>
+            <m:fName>
+              <m:limLow>
+                <m:limLowPr>
+                  <m:ctrlPr>
+                    <w:rPr>
+                      <w:rFonts w:ascii="Cambria Math" w:hAnsi="Cambria Math"/>
+                      <w:i/>
+                      <w:lang w:val="en-US"/>
+                    </w:rPr>
+                  </m:ctrlPr>
+                </m:limLowPr>
+                <m:e>
+                  <m:r>
+                    <m:rPr>
+                      <m:sty m:val="p"/>
+                    </m:rPr>
+                    <w:rPr>
+                      <w:rFonts w:ascii="Cambria Math" w:hAnsi="Cambria Math"/>
+                      <w:lang w:val="en-US"/>
+                    </w:rPr>
+                    <m:t>lim</m:t>
+                  </m:r>
+                </m:e>
+                <m:lim>
+                  <m:r>
+                    <w:rPr>
+                      <w:rFonts w:ascii="Cambria Math" w:hAnsi="Cambria Math"/>
+                      <w:lang w:val="en-US"/>
+                    </w:rPr>
+                    <m:t>n→∞</m:t>
+                  </m:r>
+                </m:lim>
+              </m:limLow>
+            </m:fName>
+            <m:e>
+              <m:f>
+                <m:fPr>
+                  <m:ctrlPr>
+                    <w:rPr>
+                      <w:rFonts w:ascii="Cambria Math" w:hAnsi="Cambria Math"/>
+                      <w:i/>
+                      <w:lang w:val="en-US"/>
+                    </w:rPr>
+                  </m:ctrlPr>
+                </m:fPr>
+                <m:num>
+                  <m:r>
+                    <w:rPr>
+                      <w:rFonts w:ascii="Cambria Math" w:hAnsi="Cambria Math"/>
+                      <w:lang w:val="en-US"/>
+                    </w:rPr>
+                    <m:t>n</m:t>
+                  </m:r>
+                </m:num>
+                <m:den>
+                  <m:r>
+                    <w:rPr>
+                      <w:rFonts w:ascii="Cambria Math" w:hAnsi="Cambria Math"/>
+                      <w:lang w:val="en-US"/>
+                    </w:rPr>
+                    <m:t>n</m:t>
+                  </m:r>
+                  <m:r>
+                    <m:rPr>
+                      <m:sty m:val="p"/>
+                    </m:rPr>
+                    <w:rPr>
+                      <w:rFonts w:ascii="Cambria Math" w:hAnsi="Cambria Math"/>
+                      <w:lang w:val="en-US"/>
+                    </w:rPr>
+                    <m:t xml:space="preserve"> log⁡</m:t>
+                  </m:r>
+                  <m:r>
+                    <w:rPr>
+                      <w:rFonts w:ascii="Cambria Math" w:hAnsi="Cambria Math"/>
+                      <w:lang w:val="en-US"/>
+                    </w:rPr>
+                    <m:t>(</m:t>
+                  </m:r>
+                  <m:r>
+                    <w:rPr>
+                      <w:rFonts w:ascii="Cambria Math" w:hAnsi="Cambria Math"/>
+                      <w:lang w:val="en-US"/>
+                    </w:rPr>
+                    <m:t>n</m:t>
+                  </m:r>
+                  <m:r>
+                    <w:rPr>
+                      <w:rFonts w:ascii="Cambria Math" w:hAnsi="Cambria Math"/>
+                      <w:lang w:val="en-US"/>
+                    </w:rPr>
+                    <m:t>)</m:t>
+                  </m:r>
+                </m:den>
+              </m:f>
+              <m:r>
+                <w:rPr>
+                  <w:rFonts w:ascii="Cambria Math" w:hAnsi="Cambria Math"/>
+                  <w:lang w:val="en-US"/>
+                </w:rPr>
+                <m:t>=</m:t>
+              </m:r>
+              <m:func>
+                <m:funcPr>
+                  <m:ctrlPr>
+                    <w:rPr>
+                      <w:rFonts w:ascii="Cambria Math" w:hAnsi="Cambria Math"/>
+                      <w:i/>
+                      <w:lang w:val="en-US"/>
+                    </w:rPr>
+                  </m:ctrlPr>
+                </m:funcPr>
+                <m:fName>
+                  <m:limLow>
+                    <m:limLowPr>
+                      <m:ctrlPr>
+                        <w:rPr>
+                          <w:rFonts w:ascii="Cambria Math" w:hAnsi="Cambria Math"/>
+                          <w:i/>
+                          <w:lang w:val="en-US"/>
+                        </w:rPr>
+                      </m:ctrlPr>
+                    </m:limLowPr>
+                    <m:e>
+                      <m:r>
+                        <m:rPr>
+                          <m:sty m:val="p"/>
+                        </m:rPr>
+                        <w:rPr>
+                          <w:rFonts w:ascii="Cambria Math" w:hAnsi="Cambria Math"/>
+                          <w:lang w:val="en-US"/>
+                        </w:rPr>
+                        <m:t>lim</m:t>
+                      </m:r>
+                    </m:e>
+                    <m:lim>
+                      <m:r>
+                        <w:rPr>
+                          <w:rFonts w:ascii="Cambria Math" w:hAnsi="Cambria Math"/>
+                          <w:lang w:val="en-US"/>
+                        </w:rPr>
+                        <m:t>n→∞</m:t>
+                      </m:r>
+                    </m:lim>
+                  </m:limLow>
+                </m:fName>
+                <m:e>
+                  <m:f>
+                    <m:fPr>
+                      <m:ctrlPr>
+                        <w:rPr>
+                          <w:rFonts w:ascii="Cambria Math" w:hAnsi="Cambria Math"/>
+                          <w:i/>
+                          <w:lang w:val="en-US"/>
+                        </w:rPr>
+                      </m:ctrlPr>
+                    </m:fPr>
+                    <m:num>
+                      <m:r>
+                        <w:rPr>
+                          <w:rFonts w:ascii="Cambria Math" w:hAnsi="Cambria Math"/>
+                          <w:lang w:val="en-US"/>
+                        </w:rPr>
+                        <m:t>1</m:t>
+                      </m:r>
+                    </m:num>
+                    <m:den>
+                      <m:r>
+                        <w:rPr>
+                          <w:rFonts w:ascii="Cambria Math" w:hAnsi="Cambria Math"/>
+                          <w:lang w:val="en-US"/>
+                        </w:rPr>
+                        <m:t>n</m:t>
+                      </m:r>
+                    </m:den>
+                  </m:f>
+                </m:e>
+              </m:func>
+            </m:e>
+          </m:func>
+          <m:r>
+            <w:rPr>
+              <w:rFonts w:ascii="Cambria Math" w:hAnsi="Cambria Math"/>
+              <w:lang w:val="en-US"/>
+            </w:rPr>
+            <m:t>=0</m:t>
+          </m:r>
+        </m:oMath>
+      </m:oMathPara>
+    </w:p>
+    <w:p>
+      <w:pPr>
+        <w:rPr>
+          <w:lang w:val="en-US"/>
+        </w:rPr>
+      </w:pPr>
+      <w:r>
+        <w:rPr>
+          <w:lang w:val="en-US"/>
+        </w:rPr>
+        <w:t xml:space="preserve">Hence </w:t>
+      </w:r>
+      <w:proofErr w:type="spellStart"/>
+      <w:r>
+        <w:rPr>
+          <w:lang w:val="en-US"/>
+        </w:rPr>
+        <w:t>nlog</w:t>
+      </w:r>
+      <w:proofErr w:type="spellEnd"/>
+      <w:r>
+        <w:rPr>
+          <w:lang w:val="en-US"/>
+        </w:rPr>
+        <w:t xml:space="preserve">(n) grows faster than n, </w:t>
+      </w:r>
+    </w:p>
+    <w:p>
+      <w:pPr>
+        <w:rPr>
+          <w:lang w:val="en-US"/>
+        </w:rPr>
+      </w:pPr>
+      <w:proofErr w:type="gramStart"/>
+      <w:r>
+        <w:rPr>
+          <w:lang w:val="en-US"/>
+        </w:rPr>
+        <w:t>so</w:t>
+      </w:r>
+      <w:proofErr w:type="gramEnd"/>
+      <w:r>
+        <w:rPr>
+          <w:lang w:val="en-US"/>
+        </w:rPr>
+        <w:t xml:space="preserve"> O(n) </w:t>
+      </w:r>
+      <w:proofErr w:type="spellStart"/>
+      <w:r>
+        <w:rPr>
+          <w:lang w:val="en-US"/>
+        </w:rPr>
+        <w:t>can not</w:t>
+      </w:r>
+      <w:proofErr w:type="spellEnd"/>
+      <w:r>
+        <w:rPr>
+          <w:lang w:val="en-US"/>
+        </w:rPr>
+        <w:t xml:space="preserve"> be the upper bound of </w:t>
+      </w:r>
+      <w:proofErr w:type="spellStart"/>
+      <w:r>
+        <w:rPr>
+          <w:lang w:val="en-US"/>
+        </w:rPr>
+        <w:t>nlog</w:t>
+      </w:r>
+      <w:proofErr w:type="spellEnd"/>
+      <w:r>
+        <w:rPr>
+          <w:lang w:val="en-US"/>
+        </w:rPr>
+        <w:t>(n)</w:t>
+      </w:r>
+    </w:p>
+    <w:p>
+      <w:pPr>
+        <w:rPr>
+          <w:lang w:val="en-US"/>
+        </w:rPr>
+      </w:pPr>
     </w:p>
     <w:p>
       <w:pPr>
@@ -2513,7 +3606,19 @@
         <w:rPr>
           <w:lang w:val="en-US"/>
         </w:rPr>
-        <w:t xml:space="preserve">True, because n is a lower bound for it </w:t>
+        <w:t>True, because</w:t>
+      </w:r>
+      <w:r>
+        <w:rPr>
+          <w:lang w:val="en-US"/>
+        </w:rPr>
+        <w:t xml:space="preserve"> n log(n) grows faster than n, so</w:t>
+      </w:r>
+      <w:r>
+        <w:rPr>
+          <w:lang w:val="en-US"/>
+        </w:rPr>
+        <w:t xml:space="preserve"> n is a lower bound for it </w:t>
       </w:r>
     </w:p>
     <w:sectPr>
@@ -3516,6 +4621,43 @@
       <w:contextualSpacing/>
     </w:pPr>
   </w:style>
+  <w:style w:type="paragraph" w:styleId="BalloonText">
+    <w:name w:val="Balloon Text"/>
+    <w:basedOn w:val="Normal"/>
+    <w:link w:val="BalloonTextChar"/>
+    <w:uiPriority w:val="99"/>
+    <w:semiHidden/>
+    <w:unhideWhenUsed/>
+    <w:rsid w:val="003901D5"/>
+    <w:rPr>
+      <w:rFonts w:ascii="Times New Roman" w:hAnsi="Times New Roman" w:cs="Times New Roman"/>
+      <w:sz w:val="18"/>
+      <w:szCs w:val="18"/>
+    </w:rPr>
+  </w:style>
+  <w:style w:type="character" w:customStyle="1" w:styleId="BalloonTextChar">
+    <w:name w:val="Balloon Text Char"/>
+    <w:basedOn w:val="DefaultParagraphFont"/>
+    <w:link w:val="BalloonText"/>
+    <w:uiPriority w:val="99"/>
+    <w:semiHidden/>
+    <w:rsid w:val="003901D5"/>
+    <w:rPr>
+      <w:rFonts w:ascii="Times New Roman" w:hAnsi="Times New Roman" w:cs="Times New Roman"/>
+      <w:sz w:val="18"/>
+      <w:szCs w:val="18"/>
+    </w:rPr>
+  </w:style>
+  <w:style w:type="character" w:styleId="PlaceholderText">
+    <w:name w:val="Placeholder Text"/>
+    <w:basedOn w:val="DefaultParagraphFont"/>
+    <w:uiPriority w:val="99"/>
+    <w:semiHidden/>
+    <w:rsid w:val="00082929"/>
+    <w:rPr>
+      <w:color w:val="808080"/>
+    </w:rPr>
+  </w:style>
 </w:styles>
 </file>
 

</xml_diff>